<commit_message>
Modificated after submit the project
</commit_message>
<xml_diff>
--- a/Godzilla Project Description.docx
+++ b/Godzilla Project Description.docx
@@ -1,79 +1,200 @@
 
 <file path=word/document.xml><?xml version="1.0" encoding="utf-8"?>
-<w:document xmlns:wpc="http://schemas.microsoft.com/office/word/2010/wordprocessingCanvas" xmlns:mc="http://schemas.openxmlformats.org/markup-compatibility/2006" xmlns:o="urn:schemas-microsoft-com:office:office" xmlns:r="http://schemas.openxmlformats.org/officeDocument/2006/relationships" xmlns:m="http://schemas.openxmlformats.org/officeDocument/2006/math" xmlns:v="urn:schemas-microsoft-com:vml" xmlns:wp14="http://schemas.microsoft.com/office/word/2010/wordprocessingDrawing" xmlns:wp="http://schemas.openxmlformats.org/drawingml/2006/wordprocessingDrawing" xmlns:w10="urn:schemas-microsoft-com:office:word" xmlns:w="http://schemas.openxmlformats.org/wordprocessingml/2006/main" xmlns:w14="http://schemas.microsoft.com/office/word/2010/wordml" xmlns:wpg="http://schemas.microsoft.com/office/word/2010/wordprocessingGroup" xmlns:wpi="http://schemas.microsoft.com/office/word/2010/wordprocessingInk" xmlns:wne="http://schemas.microsoft.com/office/word/2006/wordml" xmlns:wps="http://schemas.microsoft.com/office/word/2010/wordprocessingShape" mc:Ignorable="w14 wp14">
+<w:document xmlns:ve="http://schemas.openxmlformats.org/markup-compatibility/2006" xmlns:o="urn:schemas-microsoft-com:office:office" xmlns:r="http://schemas.openxmlformats.org/officeDocument/2006/relationships" xmlns:m="http://schemas.openxmlformats.org/officeDocument/2006/math" xmlns:v="urn:schemas-microsoft-com:vml" xmlns:wp="http://schemas.openxmlformats.org/drawingml/2006/wordprocessingDrawing" xmlns:w10="urn:schemas-microsoft-com:office:word" xmlns:w="http://schemas.openxmlformats.org/wordprocessingml/2006/main" xmlns:wne="http://schemas.microsoft.com/office/word/2006/wordml">
   <w:body>
     <w:p>
       <w:pPr>
         <w:spacing w:after="0"/>
+        <w:jc w:val="right"/>
         <w:rPr>
           <w:b/>
           <w:bCs/>
           <w:sz w:val="24"/>
           <w:szCs w:val="24"/>
-        </w:rPr>
-      </w:pPr>
-      <w:r>
-        <w:rPr>
-          <w:b/>
-          <w:bCs/>
+          <w:lang w:val="en-US"/>
+        </w:rPr>
+      </w:pPr>
+      <w:r>
+        <w:rPr>
+          <w:b/>
+          <w:bCs/>
+          <w:noProof/>
           <w:sz w:val="24"/>
           <w:szCs w:val="24"/>
-        </w:rPr>
-        <w:t>Descrição da Aplicação com “10” palavras (a escolher):</w:t>
-      </w:r>
-    </w:p>
-    <w:p>
-      <w:pPr>
-        <w:spacing w:after="0"/>
-      </w:pPr>
-    </w:p>
-    <w:p>
-      <w:pPr>
-        <w:spacing w:after="0"/>
-        <w:rPr>
-          <w:lang w:val="en-US"/>
-        </w:rPr>
-      </w:pPr>
-      <w:r>
-        <w:rPr>
-          <w:lang w:val="en-US"/>
-        </w:rPr>
-        <w:t xml:space="preserve">(11 </w:t>
-      </w:r>
-      <w:proofErr w:type="spellStart"/>
-      <w:r>
-        <w:rPr>
-          <w:lang w:val="en-US"/>
-        </w:rPr>
-        <w:t>palavras</w:t>
-      </w:r>
-      <w:proofErr w:type="spellEnd"/>
-      <w:r>
-        <w:rPr>
-          <w:lang w:val="en-US"/>
-        </w:rPr>
-        <w:t>):</w:t>
-      </w:r>
-    </w:p>
-    <w:p>
-      <w:pPr>
-        <w:spacing w:after="0"/>
-        <w:rPr>
-          <w:lang w:val="en-US"/>
-        </w:rPr>
-      </w:pPr>
-      <w:proofErr w:type="gramStart"/>
-      <w:r>
-        <w:rPr>
-          <w:lang w:val="en-US"/>
-        </w:rPr>
-        <w:t>A</w:t>
-      </w:r>
-      <w:r>
-        <w:rPr>
-          <w:lang w:val="en-US"/>
-        </w:rPr>
-        <w:t xml:space="preserve"> collaborative solution </w:t>
+          <w:lang w:eastAsia="pt-BR"/>
+        </w:rPr>
+        <w:drawing>
+          <wp:inline distT="0" distB="0" distL="0" distR="0">
+            <wp:extent cx="1311910" cy="1327785"/>
+            <wp:effectExtent l="19050" t="0" r="2540" b="0"/>
+            <wp:docPr id="1" name="Imagem 1" descr="D:\Usu\Robert\IBM - Call For Code - 2019\Apk Godzilla\Icones\Godzilla icone-limpo-pequeno.jpg"/>
+            <wp:cNvGraphicFramePr>
+              <a:graphicFrameLocks xmlns:a="http://schemas.openxmlformats.org/drawingml/2006/main" noChangeAspect="1"/>
+            </wp:cNvGraphicFramePr>
+            <a:graphic xmlns:a="http://schemas.openxmlformats.org/drawingml/2006/main">
+              <a:graphicData uri="http://schemas.openxmlformats.org/drawingml/2006/picture">
+                <pic:pic xmlns:pic="http://schemas.openxmlformats.org/drawingml/2006/picture">
+                  <pic:nvPicPr>
+                    <pic:cNvPr id="0" name="Picture 1" descr="D:\Usu\Robert\IBM - Call For Code - 2019\Apk Godzilla\Icones\Godzilla icone-limpo-pequeno.jpg"/>
+                    <pic:cNvPicPr>
+                      <a:picLocks noChangeAspect="1" noChangeArrowheads="1"/>
+                    </pic:cNvPicPr>
+                  </pic:nvPicPr>
+                  <pic:blipFill>
+                    <a:blip r:embed="rId5"/>
+                    <a:srcRect/>
+                    <a:stretch>
+                      <a:fillRect/>
+                    </a:stretch>
+                  </pic:blipFill>
+                  <pic:spPr bwMode="auto">
+                    <a:xfrm>
+                      <a:off x="0" y="0"/>
+                      <a:ext cx="1311910" cy="1327785"/>
+                    </a:xfrm>
+                    <a:prstGeom prst="rect">
+                      <a:avLst/>
+                    </a:prstGeom>
+                    <a:noFill/>
+                    <a:ln w="9525">
+                      <a:noFill/>
+                      <a:miter lim="800000"/>
+                      <a:headEnd/>
+                      <a:tailEnd/>
+                    </a:ln>
+                  </pic:spPr>
+                </pic:pic>
+              </a:graphicData>
+            </a:graphic>
+          </wp:inline>
+        </w:drawing>
+      </w:r>
+    </w:p>
+    <w:p>
+      <w:pPr>
+        <w:spacing w:after="0"/>
+        <w:jc w:val="center"/>
+        <w:rPr>
+          <w:b/>
+          <w:bCs/>
+          <w:sz w:val="24"/>
+          <w:szCs w:val="24"/>
+          <w:lang w:val="en-US"/>
+        </w:rPr>
+      </w:pPr>
+    </w:p>
+    <w:p>
+      <w:pPr>
+        <w:spacing w:after="0"/>
+        <w:rPr>
+          <w:b/>
+          <w:sz w:val="28"/>
+          <w:lang w:val="en-US"/>
+        </w:rPr>
+      </w:pPr>
+      <w:r>
+        <w:rPr>
+          <w:b/>
+          <w:bCs/>
+          <w:sz w:val="24"/>
+          <w:szCs w:val="24"/>
+          <w:lang w:val="en-US"/>
+        </w:rPr>
+        <w:t>Name</w:t>
+      </w:r>
+      <w:r>
+        <w:rPr>
+          <w:b/>
+          <w:bCs/>
+          <w:sz w:val="24"/>
+          <w:szCs w:val="24"/>
+          <w:lang w:val="en-US"/>
+        </w:rPr>
+        <w:t xml:space="preserve"> </w:t>
+      </w:r>
+      <w:r>
+        <w:rPr>
+          <w:b/>
+          <w:bCs/>
+          <w:sz w:val="24"/>
+          <w:szCs w:val="24"/>
+          <w:lang w:val="en-US"/>
+        </w:rPr>
+        <w:t>of</w:t>
+      </w:r>
+      <w:r>
+        <w:rPr>
+          <w:b/>
+          <w:bCs/>
+          <w:sz w:val="24"/>
+          <w:szCs w:val="24"/>
+          <w:lang w:val="en-US"/>
+        </w:rPr>
+        <w:t xml:space="preserve"> </w:t>
+      </w:r>
+      <w:r>
+        <w:rPr>
+          <w:b/>
+          <w:bCs/>
+          <w:sz w:val="24"/>
+          <w:szCs w:val="24"/>
+          <w:lang w:val="en-US"/>
+        </w:rPr>
+        <w:t>Solution</w:t>
+      </w:r>
+      <w:r>
+        <w:rPr>
+          <w:b/>
+          <w:bCs/>
+          <w:sz w:val="24"/>
+          <w:szCs w:val="24"/>
+          <w:lang w:val="en-US"/>
+        </w:rPr>
+        <w:t xml:space="preserve">: </w:t>
+      </w:r>
+      <w:r>
+        <w:rPr>
+          <w:b/>
+          <w:sz w:val="28"/>
+          <w:lang w:val="en-US"/>
+        </w:rPr>
+        <w:t>Godzilla saves you from disaster</w:t>
+      </w:r>
+    </w:p>
+    <w:p>
+      <w:pPr>
+        <w:spacing w:after="0"/>
+        <w:rPr>
+          <w:b/>
+          <w:bCs/>
+          <w:sz w:val="24"/>
+          <w:szCs w:val="24"/>
+          <w:lang w:val="en-US"/>
+        </w:rPr>
+      </w:pPr>
+    </w:p>
+    <w:p>
+      <w:pPr>
+        <w:spacing w:after="0"/>
+        <w:rPr>
+          <w:lang w:val="en-US"/>
+        </w:rPr>
+      </w:pPr>
+      <w:r>
+        <w:rPr>
+          <w:b/>
+          <w:bCs/>
+          <w:sz w:val="24"/>
+          <w:szCs w:val="24"/>
+          <w:lang w:val="en-US"/>
+        </w:rPr>
+        <w:t xml:space="preserve">Description: </w:t>
+      </w:r>
+      <w:r>
+        <w:rPr>
+          <w:lang w:val="en-US"/>
+        </w:rPr>
+        <w:t xml:space="preserve">collaborative solution </w:t>
       </w:r>
       <w:r>
         <w:rPr>
@@ -99,7 +220,54 @@
         </w:rPr>
         <w:t xml:space="preserve"> guidance to victims of disasters.</w:t>
       </w:r>
-      <w:proofErr w:type="gramEnd"/>
+    </w:p>
+    <w:p>
+      <w:pPr>
+        <w:spacing w:after="0"/>
+        <w:rPr>
+          <w:b/>
+          <w:bCs/>
+          <w:sz w:val="24"/>
+          <w:szCs w:val="24"/>
+          <w:lang w:val="en-US"/>
+        </w:rPr>
+      </w:pPr>
+    </w:p>
+    <w:p>
+      <w:pPr>
+        <w:spacing w:after="0"/>
+        <w:rPr>
+          <w:bCs/>
+          <w:lang w:val="en-US"/>
+        </w:rPr>
+      </w:pPr>
+      <w:r>
+        <w:rPr>
+          <w:b/>
+          <w:bCs/>
+          <w:sz w:val="24"/>
+          <w:szCs w:val="24"/>
+          <w:lang w:val="en-US"/>
+        </w:rPr>
+        <w:t>Project Purpose</w:t>
+      </w:r>
+      <w:r>
+        <w:rPr>
+          <w:b/>
+          <w:bCs/>
+          <w:sz w:val="24"/>
+          <w:szCs w:val="24"/>
+          <w:lang w:val="en-US"/>
+        </w:rPr>
+        <w:t xml:space="preserve">: </w:t>
+      </w:r>
+      <w:r>
+        <w:rPr>
+          <w:bCs/>
+          <w:lang w:val="en-US"/>
+        </w:rPr>
+        <w:t>Implement a management platform for times of disasters, which may be due to natural causes or not.</w:t>
+      </w:r>
     </w:p>
     <w:p>
       <w:pPr>
@@ -118,27 +286,18 @@
           <w:sz w:val="24"/>
           <w:szCs w:val="24"/>
           <w:u w:val="single"/>
-        </w:rPr>
-      </w:pPr>
-      <w:proofErr w:type="spellStart"/>
+          <w:lang w:val="en-US"/>
+        </w:rPr>
+      </w:pPr>
       <w:r>
         <w:rPr>
           <w:b/>
           <w:bCs/>
           <w:sz w:val="24"/>
           <w:szCs w:val="24"/>
+          <w:lang w:val="en-US"/>
         </w:rPr>
         <w:t>Roadmap</w:t>
-      </w:r>
-      <w:proofErr w:type="spellEnd"/>
-      <w:r>
-        <w:rPr>
-          <w:b/>
-          <w:bCs/>
-          <w:sz w:val="24"/>
-          <w:szCs w:val="24"/>
-        </w:rPr>
-        <w:t>:</w:t>
       </w:r>
       <w:bookmarkStart w:id="0" w:name="_GoBack"/>
       <w:bookmarkEnd w:id="0"/>
@@ -152,34 +311,38 @@
           <w:sz w:val="24"/>
           <w:szCs w:val="24"/>
           <w:u w:val="single"/>
-        </w:rPr>
-      </w:pPr>
-    </w:p>
-    <w:p>
-      <w:pPr>
-        <w:spacing w:after="0"/>
-        <w:rPr>
-          <w:lang w:val="en-US"/>
-        </w:rPr>
-      </w:pPr>
-      <w:proofErr w:type="gramStart"/>
-      <w:r>
-        <w:rPr>
-          <w:lang w:val="en-US"/>
-        </w:rPr>
-        <w:t>August 2019</w:t>
-      </w:r>
-      <w:r>
-        <w:rPr>
-          <w:lang w:val="en-US"/>
-        </w:rPr>
-        <w:t xml:space="preserve"> to </w:t>
-      </w:r>
-      <w:r>
-        <w:rPr>
-          <w:lang w:val="en-US"/>
-        </w:rPr>
-        <w:t xml:space="preserve">January 2020 - Development of the </w:t>
+          <w:lang w:val="en-US"/>
+        </w:rPr>
+      </w:pPr>
+    </w:p>
+    <w:p>
+      <w:pPr>
+        <w:spacing w:after="0"/>
+        <w:ind w:left="708"/>
+        <w:rPr>
+          <w:lang w:val="en-US"/>
+        </w:rPr>
+      </w:pPr>
+      <w:r>
+        <w:rPr>
+          <w:lang w:val="en-US"/>
+        </w:rPr>
+        <w:t>Mature:</w:t>
+      </w:r>
+    </w:p>
+    <w:p>
+      <w:pPr>
+        <w:spacing w:after="0"/>
+        <w:ind w:left="708"/>
+        <w:rPr>
+          <w:lang w:val="en-US"/>
+        </w:rPr>
+      </w:pPr>
+      <w:r>
+        <w:rPr>
+          <w:lang w:val="en-US"/>
+        </w:rPr>
+        <w:t xml:space="preserve">August 2019 to January 2020 - Development of the </w:t>
       </w:r>
       <w:proofErr w:type="spellStart"/>
       <w:r>
@@ -195,224 +358,122 @@
         </w:rPr>
         <w:t xml:space="preserve"> Module.</w:t>
       </w:r>
-      <w:proofErr w:type="gramEnd"/>
-    </w:p>
-    <w:p>
-      <w:pPr>
-        <w:spacing w:after="0"/>
-        <w:rPr>
-          <w:lang w:val="en-US"/>
-        </w:rPr>
-      </w:pPr>
-      <w:proofErr w:type="gramStart"/>
+    </w:p>
+    <w:p>
+      <w:pPr>
+        <w:spacing w:after="0"/>
+        <w:ind w:left="708"/>
+        <w:rPr>
+          <w:lang w:val="en-US"/>
+        </w:rPr>
+      </w:pPr>
       <w:r>
         <w:rPr>
           <w:lang w:val="en-US"/>
         </w:rPr>
         <w:t>February 2020 to June 2020 - Collaborative Module Development.</w:t>
       </w:r>
-      <w:proofErr w:type="gramEnd"/>
-    </w:p>
-    <w:p>
-      <w:pPr>
-        <w:spacing w:after="0"/>
-        <w:rPr>
-          <w:lang w:val="en-US"/>
-        </w:rPr>
-      </w:pPr>
-      <w:proofErr w:type="gramStart"/>
-      <w:r>
-        <w:rPr>
-          <w:lang w:val="en-US"/>
-        </w:rPr>
-        <w:t>June 2020 to December 2020</w:t>
-      </w:r>
-      <w:r>
-        <w:rPr>
-          <w:lang w:val="en-US"/>
-        </w:rPr>
-        <w:t xml:space="preserve"> </w:t>
-      </w:r>
-      <w:r>
-        <w:rPr>
-          <w:lang w:val="en-US"/>
-        </w:rPr>
-        <w:t>- Development of the Data Acquisition Module.</w:t>
-      </w:r>
-      <w:proofErr w:type="gramEnd"/>
-    </w:p>
-    <w:p>
-      <w:pPr>
-        <w:spacing w:after="0"/>
-        <w:rPr>
-          <w:lang w:val="en-US"/>
-        </w:rPr>
-      </w:pPr>
-    </w:p>
-    <w:p>
-      <w:pPr>
-        <w:spacing w:after="0"/>
-        <w:rPr>
-          <w:b/>
-          <w:bCs/>
-          <w:sz w:val="24"/>
-          <w:szCs w:val="24"/>
-        </w:rPr>
-      </w:pPr>
-      <w:r>
-        <w:rPr>
-          <w:b/>
-          <w:bCs/>
-          <w:sz w:val="24"/>
-          <w:szCs w:val="24"/>
-        </w:rPr>
-        <w:t>Descrição da aplicação 500 palavras:</w:t>
-      </w:r>
-    </w:p>
-    <w:p>
-      <w:pPr>
-        <w:spacing w:after="0"/>
-        <w:rPr>
-          <w:b/>
-          <w:bCs/>
-          <w:sz w:val="24"/>
-          <w:szCs w:val="24"/>
-        </w:rPr>
-      </w:pPr>
-    </w:p>
-    <w:p>
-      <w:pPr>
-        <w:spacing w:after="0"/>
-        <w:rPr>
-          <w:bCs/>
-        </w:rPr>
-      </w:pPr>
-      <w:r>
-        <w:rPr>
-          <w:bCs/>
-        </w:rPr>
-        <w:t xml:space="preserve">1. </w:t>
+    </w:p>
+    <w:p>
+      <w:pPr>
+        <w:spacing w:after="0"/>
+        <w:ind w:left="708"/>
+        <w:rPr>
+          <w:lang w:val="en-US"/>
+        </w:rPr>
+      </w:pPr>
+      <w:r>
+        <w:rPr>
+          <w:lang w:val="en-US"/>
+        </w:rPr>
+        <w:t>June 2020 to December 2020- Development of the Data Acquisition Module.</w:t>
+      </w:r>
+    </w:p>
+    <w:p>
+      <w:pPr>
+        <w:spacing w:after="0"/>
+        <w:ind w:left="708"/>
+        <w:rPr>
+          <w:lang w:val="en-US"/>
+        </w:rPr>
+      </w:pPr>
+    </w:p>
+    <w:p>
+      <w:pPr>
+        <w:spacing w:after="0"/>
+        <w:ind w:left="708"/>
+        <w:rPr>
+          <w:lang w:val="en-US"/>
+        </w:rPr>
+      </w:pPr>
+      <w:r>
+        <w:rPr>
+          <w:lang w:val="en-US"/>
+        </w:rPr>
+        <w:t>Business Model</w:t>
+      </w:r>
+    </w:p>
+    <w:p>
+      <w:pPr>
+        <w:spacing w:after="0"/>
+        <w:ind w:left="708"/>
+        <w:rPr>
+          <w:lang w:val="en-US"/>
+        </w:rPr>
+      </w:pPr>
+      <w:r>
+        <w:rPr>
+          <w:lang w:val="en-US"/>
+        </w:rPr>
+        <w:t xml:space="preserve">Product sales, additions, training and consulting for governments and NGOs. Consulting for </w:t>
       </w:r>
       <w:proofErr w:type="spellStart"/>
       <w:r>
         <w:rPr>
-          <w:bCs/>
-        </w:rPr>
-        <w:t>Name</w:t>
+          <w:lang w:val="en-US"/>
+        </w:rPr>
+        <w:t>iot</w:t>
       </w:r>
       <w:proofErr w:type="spellEnd"/>
       <w:r>
         <w:rPr>
-          <w:bCs/>
-        </w:rPr>
-        <w:t xml:space="preserve"> </w:t>
-      </w:r>
-      <w:proofErr w:type="spellStart"/>
-      <w:r>
-        <w:rPr>
-          <w:bCs/>
-        </w:rPr>
-        <w:t>of</w:t>
-      </w:r>
-      <w:proofErr w:type="spellEnd"/>
-      <w:r>
-        <w:rPr>
-          <w:bCs/>
-        </w:rPr>
-        <w:t xml:space="preserve"> </w:t>
-      </w:r>
-      <w:proofErr w:type="spellStart"/>
-      <w:r>
-        <w:rPr>
-          <w:bCs/>
-        </w:rPr>
-        <w:t>Solution</w:t>
-      </w:r>
-      <w:proofErr w:type="spellEnd"/>
-      <w:r>
-        <w:rPr>
-          <w:bCs/>
-        </w:rPr>
-        <w:t xml:space="preserve">: </w:t>
-      </w:r>
-      <w:proofErr w:type="spellStart"/>
-      <w:r>
-        <w:rPr>
-          <w:bCs/>
-        </w:rPr>
-        <w:t>Godzilla</w:t>
-      </w:r>
-      <w:proofErr w:type="spellEnd"/>
-    </w:p>
-    <w:p>
-      <w:pPr>
-        <w:spacing w:after="0"/>
-        <w:rPr>
-          <w:bCs/>
-        </w:rPr>
-      </w:pPr>
-      <w:r>
-        <w:rPr>
-          <w:bCs/>
-        </w:rPr>
-        <w:t> </w:t>
-      </w:r>
-    </w:p>
-    <w:p>
-      <w:pPr>
-        <w:spacing w:after="0"/>
-        <w:rPr>
-          <w:bCs/>
-          <w:lang w:val="en-US"/>
-        </w:rPr>
-      </w:pPr>
-      <w:r>
-        <w:rPr>
-          <w:bCs/>
-          <w:lang w:val="en-US"/>
-        </w:rPr>
-        <w:t>2. Project Purpose</w:t>
-      </w:r>
-    </w:p>
-    <w:p>
-      <w:pPr>
-        <w:spacing w:after="0"/>
-        <w:rPr>
-          <w:bCs/>
-          <w:lang w:val="en-US"/>
-        </w:rPr>
-      </w:pPr>
-      <w:r>
-        <w:rPr>
-          <w:bCs/>
-          <w:lang w:val="en-US"/>
-        </w:rPr>
-        <w:t>Implement a management platform for times of disasters, which may be due to natural causes or not.</w:t>
-      </w:r>
-    </w:p>
-    <w:p>
-      <w:pPr>
-        <w:spacing w:after="0"/>
-        <w:rPr>
-          <w:bCs/>
-          <w:lang w:val="en-US"/>
-        </w:rPr>
-      </w:pPr>
-    </w:p>
-    <w:p>
-      <w:pPr>
-        <w:spacing w:after="0"/>
-        <w:rPr>
-          <w:bCs/>
-          <w:lang w:val="en-US"/>
-        </w:rPr>
-      </w:pPr>
-      <w:r>
-        <w:rPr>
-          <w:bCs/>
-          <w:lang w:val="en-US"/>
-        </w:rPr>
-        <w:t>3. Scope of Product</w:t>
+          <w:lang w:val="en-US"/>
+        </w:rPr>
+        <w:t xml:space="preserve"> equipment manufacturers.</w:t>
+      </w:r>
+    </w:p>
+    <w:p>
+      <w:pPr>
+        <w:spacing w:after="0"/>
+        <w:rPr>
+          <w:lang w:val="en-US"/>
+        </w:rPr>
+      </w:pPr>
+    </w:p>
+    <w:p>
+      <w:pPr>
+        <w:spacing w:after="0"/>
+        <w:rPr>
+          <w:lang w:val="en-US"/>
+        </w:rPr>
+      </w:pPr>
+    </w:p>
+    <w:p>
+      <w:pPr>
+        <w:spacing w:after="0"/>
+        <w:rPr>
+          <w:b/>
+          <w:bCs/>
+          <w:lang w:val="en-US"/>
+        </w:rPr>
+      </w:pPr>
+      <w:r>
+        <w:rPr>
+          <w:b/>
+          <w:bCs/>
+          <w:lang w:val="en-US"/>
+        </w:rPr>
+        <w:t>Scope of Product</w:t>
       </w:r>
     </w:p>
     <w:p>
@@ -652,29 +713,36 @@
       <w:pPr>
         <w:spacing w:after="0"/>
         <w:rPr>
-          <w:bCs/>
-          <w:lang w:val="en-US"/>
-        </w:rPr>
-      </w:pPr>
-      <w:r>
-        <w:rPr>
-          <w:bCs/>
-          <w:lang w:val="en-US"/>
-        </w:rPr>
-        <w:t>4. Project Objective (s)</w:t>
-      </w:r>
-    </w:p>
-    <w:p>
-      <w:pPr>
-        <w:spacing w:after="0"/>
-        <w:rPr>
-          <w:bCs/>
-          <w:lang w:val="en-US"/>
-        </w:rPr>
-      </w:pPr>
-    </w:p>
-    <w:p>
-      <w:pPr>
+          <w:b/>
+          <w:bCs/>
+          <w:lang w:val="en-US"/>
+        </w:rPr>
+      </w:pPr>
+      <w:r>
+        <w:rPr>
+          <w:b/>
+          <w:bCs/>
+          <w:lang w:val="en-US"/>
+        </w:rPr>
+        <w:t>Project Objective (s)</w:t>
+      </w:r>
+    </w:p>
+    <w:p>
+      <w:pPr>
+        <w:spacing w:after="0"/>
+        <w:rPr>
+          <w:bCs/>
+          <w:lang w:val="en-US"/>
+        </w:rPr>
+      </w:pPr>
+    </w:p>
+    <w:p>
+      <w:pPr>
+        <w:pStyle w:val="PargrafodaLista"/>
+        <w:numPr>
+          <w:ilvl w:val="0"/>
+          <w:numId w:val="2"/>
+        </w:numPr>
         <w:spacing w:after="0"/>
         <w:rPr>
           <w:bCs/>
@@ -691,6 +759,11 @@
     </w:p>
     <w:p>
       <w:pPr>
+        <w:pStyle w:val="PargrafodaLista"/>
+        <w:numPr>
+          <w:ilvl w:val="0"/>
+          <w:numId w:val="2"/>
+        </w:numPr>
         <w:spacing w:after="0"/>
         <w:rPr>
           <w:bCs/>
@@ -707,6 +780,11 @@
     </w:p>
     <w:p>
       <w:pPr>
+        <w:pStyle w:val="PargrafodaLista"/>
+        <w:numPr>
+          <w:ilvl w:val="0"/>
+          <w:numId w:val="2"/>
+        </w:numPr>
         <w:spacing w:after="0"/>
         <w:rPr>
           <w:bCs/>
@@ -723,6 +801,11 @@
     </w:p>
     <w:p>
       <w:pPr>
+        <w:pStyle w:val="PargrafodaLista"/>
+        <w:numPr>
+          <w:ilvl w:val="0"/>
+          <w:numId w:val="2"/>
+        </w:numPr>
         <w:spacing w:after="0"/>
         <w:rPr>
           <w:bCs/>
@@ -739,13 +822,17 @@
     </w:p>
     <w:p>
       <w:pPr>
-        <w:spacing w:after="0"/>
-        <w:rPr>
-          <w:bCs/>
-          <w:lang w:val="en-US"/>
-        </w:rPr>
-      </w:pPr>
-      <w:proofErr w:type="gramStart"/>
+        <w:pStyle w:val="PargrafodaLista"/>
+        <w:numPr>
+          <w:ilvl w:val="0"/>
+          <w:numId w:val="2"/>
+        </w:numPr>
+        <w:spacing w:after="0"/>
+        <w:rPr>
+          <w:bCs/>
+          <w:lang w:val="en-US"/>
+        </w:rPr>
+      </w:pPr>
       <w:r>
         <w:rPr>
           <w:bCs/>
@@ -753,7 +840,6 @@
         </w:rPr>
         <w:t>Access data available from other institutions.</w:t>
       </w:r>
-      <w:proofErr w:type="gramEnd"/>
     </w:p>
     <w:p>
       <w:pPr>
@@ -791,19 +877,19 @@
       <w:pPr>
         <w:spacing w:after="0"/>
         <w:rPr>
-          <w:bCs/>
-          <w:lang w:val="en-US"/>
-        </w:rPr>
-      </w:pPr>
-      <w:proofErr w:type="gramStart"/>
-      <w:r>
-        <w:rPr>
-          <w:bCs/>
-          <w:lang w:val="en-US"/>
-        </w:rPr>
-        <w:t>5.Architecture</w:t>
-      </w:r>
-      <w:proofErr w:type="gramEnd"/>
+          <w:b/>
+          <w:bCs/>
+          <w:lang w:val="en-US"/>
+        </w:rPr>
+      </w:pPr>
+      <w:r>
+        <w:rPr>
+          <w:b/>
+          <w:bCs/>
+          <w:lang w:val="en-US"/>
+        </w:rPr>
+        <w:t>Architecture</w:t>
+      </w:r>
     </w:p>
     <w:p>
       <w:pPr>
@@ -1104,12 +1190,6 @@
         <w:rPr>
           <w:lang w:val="en-US"/>
         </w:rPr>
-        <w:t xml:space="preserve"> </w:t>
-      </w:r>
-      <w:r>
-        <w:rPr>
-          <w:lang w:val="en-US"/>
-        </w:rPr>
         <w:t>M</w:t>
       </w:r>
       <w:r>
@@ -1166,21 +1246,7 @@
         <w:rPr>
           <w:lang w:val="en-US"/>
         </w:rPr>
-        <w:t xml:space="preserve">The platform is GIS based. Through map services and the REST API, uses local government data to map infrastructure information (electricity, gas, water, </w:t>
-      </w:r>
-      <w:proofErr w:type="gramStart"/>
-      <w:r>
-        <w:rPr>
-          <w:lang w:val="en-US"/>
-        </w:rPr>
-        <w:t>telecom</w:t>
-      </w:r>
-      <w:proofErr w:type="gramEnd"/>
-      <w:r>
-        <w:rPr>
-          <w:lang w:val="en-US"/>
-        </w:rPr>
-        <w:t xml:space="preserve">) as well as hospitals, schools, pharmacies, shelters, etc. </w:t>
+        <w:t xml:space="preserve">The platform is GIS based. Through map services and the REST API, uses local government data to map infrastructure information (electricity, gas, water, telecom) as well as hospitals, schools, pharmacies, shelters, etc. </w:t>
       </w:r>
     </w:p>
     <w:p>
@@ -1224,14 +1290,7 @@
         <w:rPr>
           <w:lang w:val="en-US"/>
         </w:rPr>
-        <w:t xml:space="preserve">The text-to-speech service will allow the Godzilla platform to send instructions through device-connected </w:t>
-      </w:r>
-      <w:proofErr w:type="gramStart"/>
-      <w:r>
-        <w:rPr>
-          <w:lang w:val="en-US"/>
-        </w:rPr>
-        <w:t xml:space="preserve">speakers </w:t>
+        <w:t xml:space="preserve">The text-to-speech service will allow the Godzilla platform to send instructions through device-connected speakers </w:t>
       </w:r>
       <w:r>
         <w:rPr>
@@ -1239,13 +1298,6 @@
         </w:rPr>
         <w:t>,</w:t>
       </w:r>
-      <w:proofErr w:type="gramEnd"/>
-      <w:r>
-        <w:rPr>
-          <w:lang w:val="en-US"/>
-        </w:rPr>
-        <w:t xml:space="preserve"> </w:t>
-      </w:r>
       <w:r>
         <w:rPr>
           <w:lang w:val="en-US"/>
@@ -1299,12 +1351,6 @@
           <w:lang w:val="en-US"/>
         </w:rPr>
         <w:t>The population will send</w:t>
-      </w:r>
-      <w:r>
-        <w:rPr>
-          <w:lang w:val="en-US"/>
-        </w:rPr>
-        <w:t xml:space="preserve"> </w:t>
       </w:r>
       <w:r>
         <w:rPr>
@@ -1430,6 +1476,202 @@
         </w:rPr>
         <w:t xml:space="preserve"> inform and take actions, facing diversity with intelligence and agility.</w:t>
       </w:r>
+    </w:p>
+    <w:p>
+      <w:pPr>
+        <w:spacing w:after="0"/>
+        <w:rPr>
+          <w:lang w:val="en-US"/>
+        </w:rPr>
+      </w:pPr>
+    </w:p>
+    <w:p>
+      <w:pPr>
+        <w:spacing w:after="0"/>
+        <w:rPr>
+          <w:rStyle w:val="Forte"/>
+          <w:rFonts w:ascii="Segoe UI" w:hAnsi="Segoe UI" w:cs="Segoe UI"/>
+          <w:color w:val="24292E"/>
+          <w:sz w:val="20"/>
+          <w:szCs w:val="20"/>
+          <w:shd w:val="clear" w:color="auto" w:fill="FFFFFF"/>
+        </w:rPr>
+      </w:pPr>
+    </w:p>
+    <w:p>
+      <w:pPr>
+        <w:rPr>
+          <w:rStyle w:val="Forte"/>
+          <w:rFonts w:ascii="Segoe UI" w:hAnsi="Segoe UI" w:cs="Segoe UI"/>
+          <w:color w:val="24292E"/>
+          <w:sz w:val="20"/>
+          <w:szCs w:val="20"/>
+          <w:shd w:val="clear" w:color="auto" w:fill="FFFFFF"/>
+        </w:rPr>
+      </w:pPr>
+      <w:r>
+        <w:rPr>
+          <w:rStyle w:val="Forte"/>
+          <w:rFonts w:ascii="Segoe UI" w:hAnsi="Segoe UI" w:cs="Segoe UI"/>
+          <w:color w:val="24292E"/>
+          <w:sz w:val="20"/>
+          <w:szCs w:val="20"/>
+          <w:shd w:val="clear" w:color="auto" w:fill="FFFFFF"/>
+        </w:rPr>
+        <w:br w:type="page"/>
+      </w:r>
+    </w:p>
+    <w:p>
+      <w:pPr>
+        <w:spacing w:after="0"/>
+        <w:rPr>
+          <w:rStyle w:val="Forte"/>
+          <w:rFonts w:ascii="Segoe UI" w:hAnsi="Segoe UI" w:cs="Segoe UI"/>
+          <w:color w:val="24292E"/>
+          <w:sz w:val="20"/>
+          <w:szCs w:val="20"/>
+          <w:shd w:val="clear" w:color="auto" w:fill="FFFFFF"/>
+          <w:lang w:val="en-US"/>
+        </w:rPr>
+      </w:pPr>
+      <w:r>
+        <w:rPr>
+          <w:rStyle w:val="Forte"/>
+          <w:rFonts w:ascii="Segoe UI" w:hAnsi="Segoe UI" w:cs="Segoe UI"/>
+          <w:color w:val="24292E"/>
+          <w:sz w:val="20"/>
+          <w:szCs w:val="20"/>
+          <w:shd w:val="clear" w:color="auto" w:fill="FFFFFF"/>
+          <w:lang w:val="en-US"/>
+        </w:rPr>
+        <w:lastRenderedPageBreak/>
+        <w:t>Collaborative Module</w:t>
+      </w:r>
+    </w:p>
+    <w:p>
+      <w:pPr>
+        <w:spacing w:after="0"/>
+        <w:rPr>
+          <w:b/>
+          <w:lang w:val="en-US"/>
+        </w:rPr>
+      </w:pPr>
+    </w:p>
+    <w:p>
+      <w:pPr>
+        <w:spacing w:after="0"/>
+        <w:rPr>
+          <w:lang w:val="en-US"/>
+        </w:rPr>
+      </w:pPr>
+      <w:r>
+        <w:rPr>
+          <w:lang w:val="en-US"/>
+        </w:rPr>
+        <w:t xml:space="preserve">The </w:t>
+      </w:r>
+      <w:proofErr w:type="spellStart"/>
+      <w:r>
+        <w:rPr>
+          <w:lang w:val="en-US"/>
+        </w:rPr>
+        <w:t>Godizilla</w:t>
+      </w:r>
+      <w:proofErr w:type="spellEnd"/>
+      <w:r>
+        <w:rPr>
+          <w:lang w:val="en-US"/>
+        </w:rPr>
+        <w:t xml:space="preserve"> a</w:t>
+      </w:r>
+      <w:r>
+        <w:rPr>
+          <w:lang w:val="en-US"/>
+        </w:rPr>
+        <w:t>pp</w:t>
+      </w:r>
+      <w:r>
+        <w:rPr>
+          <w:lang w:val="en-US"/>
+        </w:rPr>
+        <w:t xml:space="preserve"> </w:t>
+      </w:r>
+      <w:r>
+        <w:rPr>
+          <w:lang w:val="en-US"/>
+        </w:rPr>
+        <w:t xml:space="preserve">was </w:t>
+      </w:r>
+      <w:r>
+        <w:rPr>
+          <w:lang w:val="en-US"/>
+        </w:rPr>
+        <w:t>create</w:t>
+      </w:r>
+      <w:r>
+        <w:rPr>
+          <w:lang w:val="en-US"/>
+        </w:rPr>
+        <w:t>d</w:t>
+      </w:r>
+      <w:r>
+        <w:rPr>
+          <w:lang w:val="en-US"/>
+        </w:rPr>
+        <w:t xml:space="preserve"> with </w:t>
+      </w:r>
+      <w:proofErr w:type="spellStart"/>
+      <w:r>
+        <w:rPr>
+          <w:lang w:val="en-US"/>
+        </w:rPr>
+        <w:t>A</w:t>
+      </w:r>
+      <w:r>
+        <w:rPr>
+          <w:lang w:val="en-US"/>
+        </w:rPr>
+        <w:t>ppinventor</w:t>
+      </w:r>
+      <w:proofErr w:type="spellEnd"/>
+      <w:r>
+        <w:rPr>
+          <w:lang w:val="en-US"/>
+        </w:rPr>
+        <w:t xml:space="preserve">, </w:t>
+      </w:r>
+      <w:r>
+        <w:rPr>
+          <w:lang w:val="en-US"/>
+        </w:rPr>
+        <w:t>an intuitive, visual programming environment</w:t>
+      </w:r>
+      <w:r>
+        <w:rPr>
+          <w:lang w:val="en-US"/>
+        </w:rPr>
+        <w:t xml:space="preserve"> </w:t>
+      </w:r>
+      <w:r>
+        <w:rPr>
+          <w:lang w:val="en-US"/>
+        </w:rPr>
+        <w:t>of MIT</w:t>
+      </w:r>
+      <w:r>
+        <w:rPr>
+          <w:lang w:val="en-US"/>
+        </w:rPr>
+        <w:t xml:space="preserve">. </w:t>
+      </w:r>
+    </w:p>
+    <w:p>
+      <w:pPr>
+        <w:spacing w:after="0"/>
+        <w:rPr>
+          <w:lang w:val="en-US"/>
+        </w:rPr>
+      </w:pPr>
     </w:p>
     <w:sectPr>
       <w:pgSz w:w="11906" w:h="16838"/>
@@ -1442,11 +1684,11 @@
 </file>
 
 <file path=word/numbering.xml><?xml version="1.0" encoding="utf-8"?>
-<w:numbering xmlns:wpc="http://schemas.microsoft.com/office/word/2010/wordprocessingCanvas" xmlns:mc="http://schemas.openxmlformats.org/markup-compatibility/2006" xmlns:o="urn:schemas-microsoft-com:office:office" xmlns:r="http://schemas.openxmlformats.org/officeDocument/2006/relationships" xmlns:m="http://schemas.openxmlformats.org/officeDocument/2006/math" xmlns:v="urn:schemas-microsoft-com:vml" xmlns:wp14="http://schemas.microsoft.com/office/word/2010/wordprocessingDrawing" xmlns:wp="http://schemas.openxmlformats.org/drawingml/2006/wordprocessingDrawing" xmlns:w10="urn:schemas-microsoft-com:office:word" xmlns:w="http://schemas.openxmlformats.org/wordprocessingml/2006/main" xmlns:w14="http://schemas.microsoft.com/office/word/2010/wordml" xmlns:wpg="http://schemas.microsoft.com/office/word/2010/wordprocessingGroup" xmlns:wpi="http://schemas.microsoft.com/office/word/2010/wordprocessingInk" xmlns:wne="http://schemas.microsoft.com/office/word/2006/wordml" xmlns:wps="http://schemas.microsoft.com/office/word/2010/wordprocessingShape" mc:Ignorable="w14 wp14">
+<w:numbering xmlns:ve="http://schemas.openxmlformats.org/markup-compatibility/2006" xmlns:o="urn:schemas-microsoft-com:office:office" xmlns:r="http://schemas.openxmlformats.org/officeDocument/2006/relationships" xmlns:m="http://schemas.openxmlformats.org/officeDocument/2006/math" xmlns:v="urn:schemas-microsoft-com:vml" xmlns:wp="http://schemas.openxmlformats.org/drawingml/2006/wordprocessingDrawing" xmlns:w10="urn:schemas-microsoft-com:office:word" xmlns:w="http://schemas.openxmlformats.org/wordprocessingml/2006/main" xmlns:wne="http://schemas.microsoft.com/office/word/2006/wordml">
   <w:abstractNum w:abstractNumId="0">
-    <w:nsid w:val="5DFC4761"/>
+    <w:nsid w:val="2F2E2EDE"/>
     <w:multiLevelType w:val="hybridMultilevel"/>
-    <w:tmpl w:val="DA30E40E"/>
+    <w:tmpl w:val="5D18CE2C"/>
     <w:lvl w:ilvl="0" w:tplc="04160001">
       <w:start w:val="1"/>
       <w:numFmt w:val="bullet"/>
@@ -1556,14 +1798,130 @@
       </w:rPr>
     </w:lvl>
   </w:abstractNum>
+  <w:abstractNum w:abstractNumId="1">
+    <w:nsid w:val="5DFC4761"/>
+    <w:multiLevelType w:val="hybridMultilevel"/>
+    <w:tmpl w:val="DA30E40E"/>
+    <w:lvl w:ilvl="0" w:tplc="04160001">
+      <w:start w:val="1"/>
+      <w:numFmt w:val="bullet"/>
+      <w:lvlText w:val=""/>
+      <w:lvlJc w:val="left"/>
+      <w:pPr>
+        <w:ind w:left="720" w:hanging="360"/>
+      </w:pPr>
+      <w:rPr>
+        <w:rFonts w:ascii="Symbol" w:hAnsi="Symbol" w:hint="default"/>
+      </w:rPr>
+    </w:lvl>
+    <w:lvl w:ilvl="1" w:tplc="04160003" w:tentative="1">
+      <w:start w:val="1"/>
+      <w:numFmt w:val="bullet"/>
+      <w:lvlText w:val="o"/>
+      <w:lvlJc w:val="left"/>
+      <w:pPr>
+        <w:ind w:left="1440" w:hanging="360"/>
+      </w:pPr>
+      <w:rPr>
+        <w:rFonts w:ascii="Courier New" w:hAnsi="Courier New" w:cs="Courier New" w:hint="default"/>
+      </w:rPr>
+    </w:lvl>
+    <w:lvl w:ilvl="2" w:tplc="04160005" w:tentative="1">
+      <w:start w:val="1"/>
+      <w:numFmt w:val="bullet"/>
+      <w:lvlText w:val=""/>
+      <w:lvlJc w:val="left"/>
+      <w:pPr>
+        <w:ind w:left="2160" w:hanging="360"/>
+      </w:pPr>
+      <w:rPr>
+        <w:rFonts w:ascii="Wingdings" w:hAnsi="Wingdings" w:hint="default"/>
+      </w:rPr>
+    </w:lvl>
+    <w:lvl w:ilvl="3" w:tplc="04160001" w:tentative="1">
+      <w:start w:val="1"/>
+      <w:numFmt w:val="bullet"/>
+      <w:lvlText w:val=""/>
+      <w:lvlJc w:val="left"/>
+      <w:pPr>
+        <w:ind w:left="2880" w:hanging="360"/>
+      </w:pPr>
+      <w:rPr>
+        <w:rFonts w:ascii="Symbol" w:hAnsi="Symbol" w:hint="default"/>
+      </w:rPr>
+    </w:lvl>
+    <w:lvl w:ilvl="4" w:tplc="04160003" w:tentative="1">
+      <w:start w:val="1"/>
+      <w:numFmt w:val="bullet"/>
+      <w:lvlText w:val="o"/>
+      <w:lvlJc w:val="left"/>
+      <w:pPr>
+        <w:ind w:left="3600" w:hanging="360"/>
+      </w:pPr>
+      <w:rPr>
+        <w:rFonts w:ascii="Courier New" w:hAnsi="Courier New" w:cs="Courier New" w:hint="default"/>
+      </w:rPr>
+    </w:lvl>
+    <w:lvl w:ilvl="5" w:tplc="04160005" w:tentative="1">
+      <w:start w:val="1"/>
+      <w:numFmt w:val="bullet"/>
+      <w:lvlText w:val=""/>
+      <w:lvlJc w:val="left"/>
+      <w:pPr>
+        <w:ind w:left="4320" w:hanging="360"/>
+      </w:pPr>
+      <w:rPr>
+        <w:rFonts w:ascii="Wingdings" w:hAnsi="Wingdings" w:hint="default"/>
+      </w:rPr>
+    </w:lvl>
+    <w:lvl w:ilvl="6" w:tplc="04160001" w:tentative="1">
+      <w:start w:val="1"/>
+      <w:numFmt w:val="bullet"/>
+      <w:lvlText w:val=""/>
+      <w:lvlJc w:val="left"/>
+      <w:pPr>
+        <w:ind w:left="5040" w:hanging="360"/>
+      </w:pPr>
+      <w:rPr>
+        <w:rFonts w:ascii="Symbol" w:hAnsi="Symbol" w:hint="default"/>
+      </w:rPr>
+    </w:lvl>
+    <w:lvl w:ilvl="7" w:tplc="04160003" w:tentative="1">
+      <w:start w:val="1"/>
+      <w:numFmt w:val="bullet"/>
+      <w:lvlText w:val="o"/>
+      <w:lvlJc w:val="left"/>
+      <w:pPr>
+        <w:ind w:left="5760" w:hanging="360"/>
+      </w:pPr>
+      <w:rPr>
+        <w:rFonts w:ascii="Courier New" w:hAnsi="Courier New" w:cs="Courier New" w:hint="default"/>
+      </w:rPr>
+    </w:lvl>
+    <w:lvl w:ilvl="8" w:tplc="04160005" w:tentative="1">
+      <w:start w:val="1"/>
+      <w:numFmt w:val="bullet"/>
+      <w:lvlText w:val=""/>
+      <w:lvlJc w:val="left"/>
+      <w:pPr>
+        <w:ind w:left="6480" w:hanging="360"/>
+      </w:pPr>
+      <w:rPr>
+        <w:rFonts w:ascii="Wingdings" w:hAnsi="Wingdings" w:hint="default"/>
+      </w:rPr>
+    </w:lvl>
+  </w:abstractNum>
   <w:num w:numId="1">
+    <w:abstractNumId w:val="1"/>
+  </w:num>
+  <w:num w:numId="2">
     <w:abstractNumId w:val="0"/>
   </w:num>
 </w:numbering>
 </file>
 
 <file path=word/styles.xml><?xml version="1.0" encoding="utf-8"?>
-<w:styles xmlns:mc="http://schemas.openxmlformats.org/markup-compatibility/2006" xmlns:r="http://schemas.openxmlformats.org/officeDocument/2006/relationships" xmlns:w="http://schemas.openxmlformats.org/wordprocessingml/2006/main" xmlns:w14="http://schemas.microsoft.com/office/word/2010/wordml" mc:Ignorable="w14">
+<w:styles xmlns:r="http://schemas.openxmlformats.org/officeDocument/2006/relationships" xmlns:w="http://schemas.openxmlformats.org/wordprocessingml/2006/main">
   <w:docDefaults>
     <w:rPrDefault>
       <w:rPr>
@@ -1721,6 +2079,7 @@
   <w:style w:type="paragraph" w:default="1" w:styleId="Normal">
     <w:name w:val="Normal"/>
     <w:qFormat/>
+    <w:rsid w:val="00BF2143"/>
   </w:style>
   <w:style w:type="character" w:default="1" w:styleId="Fontepargpadro">
     <w:name w:val="Default Paragraph Font"/>
@@ -1733,6 +2092,7 @@
     <w:uiPriority w:val="99"/>
     <w:semiHidden/>
     <w:unhideWhenUsed/>
+    <w:qFormat/>
     <w:tblPr>
       <w:tblInd w:w="0" w:type="dxa"/>
       <w:tblCellMar>
@@ -1759,6 +2119,47 @@
       <w:ind w:left="720"/>
       <w:contextualSpacing/>
     </w:pPr>
+  </w:style>
+  <w:style w:type="character" w:styleId="Forte">
+    <w:name w:val="Strong"/>
+    <w:basedOn w:val="Fontepargpadro"/>
+    <w:uiPriority w:val="22"/>
+    <w:qFormat/>
+    <w:rsid w:val="00372AD5"/>
+    <w:rPr>
+      <w:b/>
+      <w:bCs/>
+    </w:rPr>
+  </w:style>
+  <w:style w:type="paragraph" w:styleId="Textodebalo">
+    <w:name w:val="Balloon Text"/>
+    <w:basedOn w:val="Normal"/>
+    <w:link w:val="TextodebaloChar"/>
+    <w:uiPriority w:val="99"/>
+    <w:semiHidden/>
+    <w:unhideWhenUsed/>
+    <w:rsid w:val="006747D8"/>
+    <w:pPr>
+      <w:spacing w:after="0" w:line="240" w:lineRule="auto"/>
+    </w:pPr>
+    <w:rPr>
+      <w:rFonts w:ascii="Tahoma" w:hAnsi="Tahoma" w:cs="Tahoma"/>
+      <w:sz w:val="16"/>
+      <w:szCs w:val="16"/>
+    </w:rPr>
+  </w:style>
+  <w:style w:type="character" w:customStyle="1" w:styleId="TextodebaloChar">
+    <w:name w:val="Texto de balão Char"/>
+    <w:basedOn w:val="Fontepargpadro"/>
+    <w:link w:val="Textodebalo"/>
+    <w:uiPriority w:val="99"/>
+    <w:semiHidden/>
+    <w:rsid w:val="006747D8"/>
+    <w:rPr>
+      <w:rFonts w:ascii="Tahoma" w:hAnsi="Tahoma" w:cs="Tahoma"/>
+      <w:sz w:val="16"/>
+      <w:szCs w:val="16"/>
+    </w:rPr>
   </w:style>
 </w:styles>
 </file>

</xml_diff>